<commit_message>
added repo links and updated resume
</commit_message>
<xml_diff>
--- a/assets/resume/WilliamPappResumeUPDATED.docx
+++ b/assets/resume/WilliamPappResumeUPDATED.docx
@@ -5,7 +5,7 @@
     <w:tbl>
       <w:tblPr>
         <w:tblStyle w:val="TableGrid"/>
-        <w:tblW w:w="4855" w:type="pct"/>
+        <w:tblW w:w="5000" w:type="pct"/>
         <w:tblCellMar>
           <w:left w:w="0" w:type="dxa"/>
           <w:bottom w:w="115" w:type="dxa"/>
@@ -15,15 +15,15 @@
         <w:tblDescription w:val="Layout table for name, contact info, and objective"/>
       </w:tblPr>
       <w:tblGrid>
-        <w:gridCol w:w="9089"/>
+        <w:gridCol w:w="9360"/>
       </w:tblGrid>
       <w:tr>
         <w:trPr>
-          <w:trHeight w:hRule="exact" w:val="1293"/>
+          <w:trHeight w:hRule="exact" w:val="1800"/>
         </w:trPr>
         <w:tc>
           <w:tcPr>
-            <w:tcW w:w="9089" w:type="dxa"/>
+            <w:tcW w:w="9360" w:type="dxa"/>
             <w:tcMar>
               <w:top w:w="0" w:type="dxa"/>
               <w:bottom w:w="0" w:type="dxa"/>
@@ -32,32 +32,18 @@
           <w:p>
             <w:pPr>
               <w:pStyle w:val="Title"/>
-              <w:rPr>
-                <w:sz w:val="40"/>
-                <w:szCs w:val="40"/>
-              </w:rPr>
             </w:pPr>
             <w:r>
-              <w:rPr>
-                <w:sz w:val="40"/>
-                <w:szCs w:val="40"/>
-              </w:rPr>
-              <w:t>William</w:t>
+              <w:t>william</w:t>
             </w:r>
             <w:r>
-              <w:rPr>
-                <w:sz w:val="40"/>
-                <w:szCs w:val="40"/>
-              </w:rPr>
               <w:t xml:space="preserve"> </w:t>
             </w:r>
             <w:r>
               <w:rPr>
                 <w:rStyle w:val="IntenseEmphasis"/>
-                <w:sz w:val="40"/>
-                <w:szCs w:val="40"/>
               </w:rPr>
-              <w:t>Papp</w:t>
+              <w:t>papp</w:t>
             </w:r>
           </w:p>
           <w:p>
@@ -66,10 +52,16 @@
               <w:contextualSpacing w:val="0"/>
             </w:pPr>
             <w:r>
-              <w:t>3103 Falling Brook Drive</w:t>
+              <w:t>(281)-507-8352</w:t>
             </w:r>
+          </w:p>
+          <w:p>
+            <w:pPr>
+              <w:pStyle w:val="ContactInfoEmphasis"/>
+              <w:contextualSpacing w:val="0"/>
+            </w:pPr>
             <w:r>
-              <w:t>, Kingwood TX</w:t>
+              <w:t>wpapp90@gmail.com</w:t>
             </w:r>
             <w:r>
               <w:t xml:space="preserve"> </w:t>
@@ -78,9 +70,53 @@
               <w:sdtPr>
                 <w:alias w:val="Divider dot:"/>
                 <w:tag w:val="Divider dot:"/>
-                <w:id w:val="-1459182552"/>
+                <w:id w:val="2000459528"/>
                 <w:placeholder>
-                  <w:docPart w:val="253A40E2C57141A6A7344113AEE7D645"/>
+                  <w:docPart w:val="73C8DFE1F29140689AAE6DFCDC421645"/>
+                </w:placeholder>
+                <w:temporary/>
+                <w:showingPlcHdr/>
+                <w15:appearance w15:val="hidden"/>
+              </w:sdtPr>
+              <w:sdtEndPr/>
+              <w:sdtContent>
+                <w:r>
+                  <w:t>·</w:t>
+                </w:r>
+              </w:sdtContent>
+            </w:sdt>
+            <w:r>
+              <w:t xml:space="preserve"> </w:t>
+            </w:r>
+            <w:sdt>
+              <w:sdtPr>
+                <w:alias w:val="Enter LinkedIn profile:"/>
+                <w:tag w:val="Enter LinkedIn profile:"/>
+                <w:id w:val="-1332902444"/>
+                <w:placeholder>
+                  <w:docPart w:val="113EFC985EC14F72A39B7AB69A20A0A4"/>
+                </w:placeholder>
+                <w:temporary/>
+                <w:showingPlcHdr/>
+                <w15:appearance w15:val="hidden"/>
+              </w:sdtPr>
+              <w:sdtEndPr/>
+              <w:sdtContent>
+                <w:r>
+                  <w:t>LinkedIn Profile</w:t>
+                </w:r>
+              </w:sdtContent>
+            </w:sdt>
+            <w:r>
+              <w:t xml:space="preserve"> </w:t>
+            </w:r>
+            <w:sdt>
+              <w:sdtPr>
+                <w:alias w:val="Divider dot:"/>
+                <w:tag w:val="Divider dot:"/>
+                <w:id w:val="759871761"/>
+                <w:placeholder>
+                  <w:docPart w:val="119DE6BF13934421965189E32CD5DC6F"/>
                 </w:placeholder>
                 <w:temporary/>
                 <w:showingPlcHdr/>
@@ -97,240 +133,22 @@
               <w:t xml:space="preserve"> </w:t>
             </w:r>
             <w:r>
-              <w:t>(281)-507-8352</w:t>
+              <w:t>https://github.com/wrp90</w:t>
             </w:r>
-            <w:r>
-              <w:t xml:space="preserve">                                                           </w:t>
-            </w:r>
-          </w:p>
-          <w:p>
-            <w:pPr>
-              <w:pStyle w:val="ContactInfoEmphasis"/>
-              <w:contextualSpacing w:val="0"/>
-            </w:pPr>
-            <w:r>
-              <w:t>wpapp90@gmail.com</w:t>
-            </w:r>
-          </w:p>
-          <w:p>
-            <w:pPr>
-              <w:pStyle w:val="ContactInfoEmphasis"/>
-              <w:contextualSpacing w:val="0"/>
-            </w:pPr>
-            <w:r>
-              <w:t>github.com/wrp90</w:t>
-            </w:r>
-          </w:p>
-          <w:p>
-            <w:pPr>
-              <w:pStyle w:val="ContactInfoEmphasis"/>
-              <w:contextualSpacing w:val="0"/>
-            </w:pPr>
-            <w:r>
-              <w:t xml:space="preserve"> </w:t>
-            </w:r>
-          </w:p>
-          <w:p>
-            <w:pPr>
-              <w:pStyle w:val="ContactInfoEmphasis"/>
-              <w:contextualSpacing w:val="0"/>
-            </w:pPr>
           </w:p>
         </w:tc>
       </w:tr>
       <w:tr>
-        <w:trPr>
-          <w:trHeight w:val="8"/>
-        </w:trPr>
         <w:tc>
           <w:tcPr>
-            <w:tcW w:w="9089" w:type="dxa"/>
+            <w:tcW w:w="9360" w:type="dxa"/>
             <w:tcMar>
               <w:top w:w="432" w:type="dxa"/>
             </w:tcMar>
           </w:tcPr>
-          <w:p/>
-        </w:tc>
-      </w:tr>
-    </w:tbl>
-    <w:sdt>
-      <w:sdtPr>
-        <w:alias w:val="Education:"/>
-        <w:tag w:val="Education:"/>
-        <w:id w:val="-1908763273"/>
-        <w:placeholder>
-          <w:docPart w:val="082468059F9B4062899129CDA6F2D7EA"/>
-        </w:placeholder>
-        <w:temporary/>
-        <w:showingPlcHdr/>
-        <w15:appearance w15:val="hidden"/>
-      </w:sdtPr>
-      <w:sdtEndPr/>
-      <w:sdtContent>
-        <w:p>
-          <w:pPr>
-            <w:pStyle w:val="Heading1"/>
-          </w:pPr>
-          <w:r>
-            <w:t>Education</w:t>
-          </w:r>
-        </w:p>
-      </w:sdtContent>
-    </w:sdt>
-    <w:tbl>
-      <w:tblPr>
-        <w:tblStyle w:val="TableGrid"/>
-        <w:tblW w:w="5127" w:type="pct"/>
-        <w:tblInd w:w="72" w:type="dxa"/>
-        <w:tblBorders>
-          <w:left w:val="dotted" w:sz="18" w:space="0" w:color="BFBFBF" w:themeColor="background1" w:themeShade="BF"/>
-        </w:tblBorders>
-        <w:tblCellMar>
-          <w:left w:w="576" w:type="dxa"/>
-          <w:right w:w="0" w:type="dxa"/>
-        </w:tblCellMar>
-        <w:tblLook w:val="04A0" w:firstRow="1" w:lastRow="0" w:firstColumn="1" w:lastColumn="0" w:noHBand="0" w:noVBand="1"/>
-        <w:tblDescription w:val="Education layout table"/>
-      </w:tblPr>
-      <w:tblGrid>
-        <w:gridCol w:w="9574"/>
-      </w:tblGrid>
-      <w:tr>
-        <w:trPr>
-          <w:trHeight w:val="693"/>
-        </w:trPr>
-        <w:tc>
-          <w:tcPr>
-            <w:tcW w:w="9574" w:type="dxa"/>
-          </w:tcPr>
-          <w:p>
-            <w:pPr>
-              <w:pStyle w:val="Heading3"/>
-              <w:contextualSpacing w:val="0"/>
-              <w:outlineLvl w:val="2"/>
-            </w:pPr>
-            <w:r>
-              <w:t>DEC</w:t>
-            </w:r>
-            <w:r>
-              <w:t xml:space="preserve"> </w:t>
-            </w:r>
-            <w:r>
-              <w:t>2019</w:t>
-            </w:r>
-          </w:p>
-          <w:p>
-            <w:pPr>
-              <w:pStyle w:val="Heading2"/>
-              <w:contextualSpacing w:val="0"/>
-              <w:outlineLvl w:val="1"/>
-              <w:rPr>
-                <w:rStyle w:val="SubtleReference"/>
-              </w:rPr>
-            </w:pPr>
-            <w:r>
-              <w:t>B.S Mathematics; Minor: Physics</w:t>
-            </w:r>
-            <w:r>
-              <w:t xml:space="preserve">, </w:t>
-            </w:r>
-            <w:r>
-              <w:rPr>
-                <w:rStyle w:val="SubtleReference"/>
-              </w:rPr>
-              <w:t>University of houston</w:t>
-            </w:r>
-          </w:p>
-          <w:p>
-            <w:pPr>
-              <w:pStyle w:val="Heading3"/>
-              <w:contextualSpacing w:val="0"/>
-              <w:outlineLvl w:val="2"/>
-            </w:pPr>
-            <w:r>
-              <w:t>Dec 2020 – June 2021</w:t>
-            </w:r>
-          </w:p>
-          <w:p>
-            <w:pPr>
-              <w:pStyle w:val="Heading2"/>
-              <w:contextualSpacing w:val="0"/>
-              <w:outlineLvl w:val="1"/>
-              <w:rPr>
-                <w:rStyle w:val="SubtleReference"/>
-              </w:rPr>
-            </w:pPr>
-            <w:r>
-              <w:rPr>
-                <w:rStyle w:val="SubtleReference"/>
-                <w:b/>
-                <w:color w:val="1D824C" w:themeColor="accent1"/>
-              </w:rPr>
-              <w:t>Full stack develop</w:t>
-            </w:r>
-            <w:r>
-              <w:rPr>
-                <w:rStyle w:val="SubtleReference"/>
-                <w:b/>
-                <w:color w:val="1D824C" w:themeColor="accent1"/>
-              </w:rPr>
-              <w:t>ment</w:t>
-            </w:r>
-            <w:r>
-              <w:rPr>
-                <w:rStyle w:val="SubtleReference"/>
-                <w:b/>
-                <w:color w:val="1D824C" w:themeColor="accent1"/>
-              </w:rPr>
-              <w:t xml:space="preserve"> bootcamp, </w:t>
-            </w:r>
-            <w:r>
-              <w:rPr>
-                <w:rStyle w:val="SubtleReference"/>
-              </w:rPr>
-              <w:t>University of Texas at austin</w:t>
-            </w:r>
-          </w:p>
-          <w:p>
-            <w:pPr>
-              <w:pStyle w:val="Heading2"/>
-              <w:contextualSpacing w:val="0"/>
-              <w:outlineLvl w:val="1"/>
-              <w:rPr>
-                <w:rStyle w:val="SubtleReference"/>
-              </w:rPr>
-            </w:pPr>
-          </w:p>
-          <w:p>
-            <w:pPr>
-              <w:pStyle w:val="Heading2"/>
-              <w:contextualSpacing w:val="0"/>
-              <w:outlineLvl w:val="1"/>
-            </w:pPr>
-          </w:p>
           <w:p>
             <w:pPr>
               <w:contextualSpacing w:val="0"/>
-            </w:pPr>
-          </w:p>
-        </w:tc>
-      </w:tr>
-      <w:tr>
-        <w:trPr>
-          <w:trHeight w:val="14"/>
-        </w:trPr>
-        <w:tc>
-          <w:tcPr>
-            <w:tcW w:w="9574" w:type="dxa"/>
-            <w:tcMar>
-              <w:top w:w="216" w:type="dxa"/>
-            </w:tcMar>
-          </w:tcPr>
-          <w:p>
-            <w:pPr>
-              <w:pStyle w:val="Heading3"/>
-              <w:contextualSpacing w:val="0"/>
-              <w:outlineLvl w:val="2"/>
             </w:pPr>
           </w:p>
         </w:tc>
@@ -340,31 +158,15 @@
       <w:pPr>
         <w:pStyle w:val="Heading1"/>
       </w:pPr>
-      <w:sdt>
-        <w:sdtPr>
-          <w:alias w:val="Experience:"/>
-          <w:tag w:val="Experience:"/>
-          <w:id w:val="-1983300934"/>
-          <w:placeholder>
-            <w:docPart w:val="C61F21743061449B8AA80AE4C657C326"/>
-          </w:placeholder>
-          <w:temporary/>
-          <w:showingPlcHdr/>
-          <w15:appearance w15:val="hidden"/>
-        </w:sdtPr>
-        <w:sdtEndPr/>
-        <w:sdtContent>
-          <w:r>
-            <w:t>Experience</w:t>
-          </w:r>
-        </w:sdtContent>
-      </w:sdt>
+      <w:r>
+        <w:t>Work Experience</w:t>
+      </w:r>
     </w:p>
     <w:tbl>
       <w:tblPr>
         <w:tblStyle w:val="TableGrid"/>
-        <w:tblW w:w="5048" w:type="pct"/>
-        <w:tblInd w:w="-23" w:type="dxa"/>
+        <w:tblW w:w="4975" w:type="pct"/>
+        <w:tblInd w:w="72" w:type="dxa"/>
         <w:tblBorders>
           <w:left w:val="dotted" w:sz="18" w:space="0" w:color="BFBFBF" w:themeColor="background1" w:themeShade="BF"/>
         </w:tblBorders>
@@ -376,15 +178,12 @@
         <w:tblDescription w:val="Experience layout table"/>
       </w:tblPr>
       <w:tblGrid>
-        <w:gridCol w:w="9427"/>
+        <w:gridCol w:w="9290"/>
       </w:tblGrid>
       <w:tr>
-        <w:trPr>
-          <w:trHeight w:val="1786"/>
-        </w:trPr>
         <w:tc>
           <w:tcPr>
-            <w:tcW w:w="9427" w:type="dxa"/>
+            <w:tcW w:w="9355" w:type="dxa"/>
           </w:tcPr>
           <w:p>
             <w:pPr>
@@ -393,7 +192,7 @@
               <w:outlineLvl w:val="2"/>
             </w:pPr>
             <w:r>
-              <w:t>Dec, 2009</w:t>
+              <w:t>2009</w:t>
             </w:r>
             <w:r>
               <w:t xml:space="preserve"> – </w:t>
@@ -418,82 +217,112 @@
               <w:rPr>
                 <w:rStyle w:val="SubtleReference"/>
               </w:rPr>
-              <w:t>Pei Wei</w:t>
+              <w:t>Pei wei</w:t>
             </w:r>
           </w:p>
           <w:p>
             <w:pPr>
-              <w:pStyle w:val="ListParagraph"/>
-              <w:numPr>
-                <w:ilvl w:val="0"/>
-                <w:numId w:val="14"/>
-              </w:numPr>
+              <w:contextualSpacing w:val="0"/>
             </w:pPr>
             <w:r>
-              <w:t>Developed interpersonal and customer service skills</w:t>
+              <w:t xml:space="preserve">I am currently a wok cook and Pei Wei in Kingwood.  I mostly cook and do prep now, but over the years I have learned many positions from busser, to key employee (assistant manager).  </w:t>
+            </w:r>
+          </w:p>
+        </w:tc>
+      </w:tr>
+      <w:tr>
+        <w:tc>
+          <w:tcPr>
+            <w:tcW w:w="9355" w:type="dxa"/>
+            <w:tcMar>
+              <w:top w:w="216" w:type="dxa"/>
+            </w:tcMar>
+          </w:tcPr>
+          <w:p/>
+        </w:tc>
+      </w:tr>
+    </w:tbl>
+    <w:sdt>
+      <w:sdtPr>
+        <w:alias w:val="Education:"/>
+        <w:tag w:val="Education:"/>
+        <w:id w:val="-1908763273"/>
+        <w:placeholder>
+          <w:docPart w:val="BDFA90977BC24587ACB079E222C0A617"/>
+        </w:placeholder>
+        <w:temporary/>
+        <w:showingPlcHdr/>
+        <w15:appearance w15:val="hidden"/>
+      </w:sdtPr>
+      <w:sdtEndPr/>
+      <w:sdtContent>
+        <w:p>
+          <w:pPr>
+            <w:pStyle w:val="Heading1"/>
+          </w:pPr>
+          <w:r>
+            <w:t>Education</w:t>
+          </w:r>
+        </w:p>
+      </w:sdtContent>
+    </w:sdt>
+    <w:tbl>
+      <w:tblPr>
+        <w:tblStyle w:val="TableGrid"/>
+        <w:tblW w:w="4975" w:type="pct"/>
+        <w:tblInd w:w="72" w:type="dxa"/>
+        <w:tblBorders>
+          <w:left w:val="dotted" w:sz="18" w:space="0" w:color="BFBFBF" w:themeColor="background1" w:themeShade="BF"/>
+        </w:tblBorders>
+        <w:tblCellMar>
+          <w:left w:w="576" w:type="dxa"/>
+          <w:right w:w="0" w:type="dxa"/>
+        </w:tblCellMar>
+        <w:tblLook w:val="04A0" w:firstRow="1" w:lastRow="0" w:firstColumn="1" w:lastColumn="0" w:noHBand="0" w:noVBand="1"/>
+        <w:tblDescription w:val="Education layout table"/>
+      </w:tblPr>
+      <w:tblGrid>
+        <w:gridCol w:w="9290"/>
+      </w:tblGrid>
+      <w:tr>
+        <w:tc>
+          <w:tcPr>
+            <w:tcW w:w="9355" w:type="dxa"/>
+          </w:tcPr>
+          <w:p>
+            <w:pPr>
+              <w:pStyle w:val="Heading3"/>
+              <w:contextualSpacing w:val="0"/>
+              <w:outlineLvl w:val="2"/>
+            </w:pPr>
+            <w:r>
+              <w:t>2012-2019</w:t>
             </w:r>
           </w:p>
           <w:p>
             <w:pPr>
-              <w:numPr>
-                <w:ilvl w:val="0"/>
-                <w:numId w:val="14"/>
-              </w:numPr>
-              <w:shd w:val="clear" w:color="auto" w:fill="FFFFFF"/>
-              <w:spacing w:before="100" w:beforeAutospacing="1" w:after="100" w:afterAutospacing="1"/>
+              <w:pStyle w:val="Heading2"/>
+              <w:contextualSpacing w:val="0"/>
             </w:pPr>
             <w:r>
-              <w:t>The menu was dedicated to Asian faire, which was executed with perfection and elegance.</w:t>
-            </w:r>
-          </w:p>
-          <w:p>
-            <w:pPr>
-              <w:numPr>
-                <w:ilvl w:val="0"/>
-                <w:numId w:val="14"/>
-              </w:numPr>
-              <w:shd w:val="clear" w:color="auto" w:fill="FFFFFF"/>
-              <w:spacing w:before="100" w:beforeAutospacing="1" w:after="100" w:afterAutospacing="1"/>
-            </w:pPr>
-            <w:r>
-              <w:t>Learned skills in proper cooking technique while following a select menu.</w:t>
-            </w:r>
-          </w:p>
-          <w:p>
-            <w:pPr>
-              <w:numPr>
-                <w:ilvl w:val="0"/>
-                <w:numId w:val="14"/>
-              </w:numPr>
-              <w:shd w:val="clear" w:color="auto" w:fill="FFFFFF"/>
-              <w:spacing w:before="100" w:beforeAutospacing="1" w:after="100" w:afterAutospacing="1"/>
-            </w:pPr>
-            <w:r>
-              <w:t>Took on manager responsibilities</w:t>
+              <w:t>BS mathematics</w:t>
             </w:r>
             <w:r>
-              <w:t xml:space="preserve"> for a short time</w:t>
+              <w:t xml:space="preserve">, </w:t>
             </w:r>
             <w:r>
-              <w:t>, and helped train employees.</w:t>
+              <w:rPr>
+                <w:rStyle w:val="SubtleReference"/>
+              </w:rPr>
+              <w:t>University of houston</w:t>
             </w:r>
-          </w:p>
-          <w:p>
-            <w:pPr>
-              <w:shd w:val="clear" w:color="auto" w:fill="FFFFFF"/>
-              <w:spacing w:before="100" w:beforeAutospacing="1" w:after="100" w:afterAutospacing="1"/>
-              <w:ind w:left="720"/>
-            </w:pPr>
           </w:p>
         </w:tc>
       </w:tr>
       <w:tr>
-        <w:trPr>
-          <w:trHeight w:val="14"/>
-        </w:trPr>
         <w:tc>
           <w:tcPr>
-            <w:tcW w:w="9427" w:type="dxa"/>
+            <w:tcW w:w="9355" w:type="dxa"/>
             <w:tcMar>
               <w:top w:w="216" w:type="dxa"/>
             </w:tcMar>
@@ -505,13 +334,7 @@
               <w:outlineLvl w:val="2"/>
             </w:pPr>
             <w:r>
-              <w:t>Aug 2013</w:t>
-            </w:r>
-            <w:r>
-              <w:t xml:space="preserve"> – </w:t>
-            </w:r>
-            <w:r>
-              <w:t>2017</w:t>
+              <w:t>2020-2021</w:t>
             </w:r>
           </w:p>
           <w:p>
@@ -521,7 +344,7 @@
               <w:outlineLvl w:val="1"/>
             </w:pPr>
             <w:r>
-              <w:t>Personal math tutor</w:t>
+              <w:t>Coding boot camp full stack</w:t>
             </w:r>
             <w:r>
               <w:t xml:space="preserve">, </w:t>
@@ -530,195 +353,37 @@
               <w:rPr>
                 <w:rStyle w:val="SubtleReference"/>
               </w:rPr>
-              <w:t xml:space="preserve">Self employed </w:t>
-            </w:r>
-          </w:p>
-          <w:p>
-            <w:pPr>
-              <w:pStyle w:val="ListParagraph"/>
-              <w:numPr>
-                <w:ilvl w:val="0"/>
-                <w:numId w:val="16"/>
-              </w:numPr>
-              <w:shd w:val="clear" w:color="auto" w:fill="FFFFFF"/>
-              <w:spacing w:before="100" w:beforeAutospacing="1" w:after="100" w:afterAutospacing="1"/>
-            </w:pPr>
-            <w:r>
-              <w:t>Helped struggling students improve their critical thinking and problem-solving skills.</w:t>
-            </w:r>
-          </w:p>
-          <w:p>
-            <w:pPr>
-              <w:pStyle w:val="ListParagraph"/>
-              <w:numPr>
-                <w:ilvl w:val="0"/>
-                <w:numId w:val="16"/>
-              </w:numPr>
-              <w:shd w:val="clear" w:color="auto" w:fill="FFFFFF"/>
-              <w:spacing w:before="100" w:beforeAutospacing="1" w:after="100" w:afterAutospacing="1"/>
-            </w:pPr>
-            <w:r>
-              <w:t>Gave praise and assurance to boost student's self-confidence and self-esteem</w:t>
-            </w:r>
-          </w:p>
-          <w:p>
-            <w:pPr>
-              <w:pStyle w:val="ListParagraph"/>
-              <w:numPr>
-                <w:ilvl w:val="0"/>
-                <w:numId w:val="16"/>
-              </w:numPr>
-              <w:shd w:val="clear" w:color="auto" w:fill="FFFFFF"/>
-              <w:spacing w:before="100" w:beforeAutospacing="1" w:after="100" w:afterAutospacing="1"/>
-            </w:pPr>
-            <w:r>
-              <w:t>Cultivated a fun and interesting learning environment which, encouraged questions and discussions.</w:t>
-            </w:r>
-          </w:p>
-          <w:p>
-            <w:pPr>
-              <w:pStyle w:val="Heading3"/>
-              <w:contextualSpacing w:val="0"/>
-              <w:outlineLvl w:val="2"/>
-            </w:pPr>
-            <w:r>
-              <w:t xml:space="preserve">Dec </w:t>
-            </w:r>
-            <w:r>
-              <w:t>20</w:t>
-            </w:r>
-            <w:r>
-              <w:t>20</w:t>
-            </w:r>
-            <w:r>
-              <w:t xml:space="preserve"> – </w:t>
-            </w:r>
-            <w:r>
-              <w:t>June 2021</w:t>
-            </w:r>
-          </w:p>
-          <w:p>
-            <w:pPr>
-              <w:pStyle w:val="Heading2"/>
-              <w:contextualSpacing w:val="0"/>
-              <w:outlineLvl w:val="1"/>
-              <w:rPr>
-                <w:rStyle w:val="SubtleReference"/>
-              </w:rPr>
-            </w:pPr>
-            <w:r>
-              <w:t>full stack bootcamp</w:t>
-            </w:r>
-            <w:r>
-              <w:t>,</w:t>
-            </w:r>
-            <w:r>
-              <w:t xml:space="preserve"> </w:t>
-            </w:r>
-            <w:r>
-              <w:rPr>
-                <w:rStyle w:val="SubtleReference"/>
-              </w:rPr>
               <w:t>University of texas at austin</w:t>
             </w:r>
           </w:p>
-          <w:p>
-            <w:pPr>
-              <w:pStyle w:val="ListParagraph"/>
-              <w:numPr>
-                <w:ilvl w:val="0"/>
-                <w:numId w:val="16"/>
-              </w:numPr>
-              <w:shd w:val="clear" w:color="auto" w:fill="FFFFFF"/>
-              <w:spacing w:before="100" w:beforeAutospacing="1" w:after="100" w:afterAutospacing="1"/>
-            </w:pPr>
-            <w:r>
-              <w:t>HTML/CSS</w:t>
-            </w:r>
-          </w:p>
-          <w:p>
-            <w:pPr>
-              <w:pStyle w:val="ListParagraph"/>
-              <w:numPr>
-                <w:ilvl w:val="0"/>
-                <w:numId w:val="16"/>
-              </w:numPr>
-              <w:shd w:val="clear" w:color="auto" w:fill="FFFFFF"/>
-              <w:spacing w:before="100" w:beforeAutospacing="1" w:after="100" w:afterAutospacing="1"/>
-            </w:pPr>
-            <w:r>
-              <w:t>JavaScript</w:t>
-            </w:r>
-          </w:p>
-          <w:p>
-            <w:pPr>
-              <w:pStyle w:val="ListParagraph"/>
-              <w:numPr>
-                <w:ilvl w:val="0"/>
-                <w:numId w:val="16"/>
-              </w:numPr>
-              <w:shd w:val="clear" w:color="auto" w:fill="FFFFFF"/>
-              <w:spacing w:before="100" w:beforeAutospacing="1" w:after="100" w:afterAutospacing="1"/>
-            </w:pPr>
-            <w:r>
-              <w:t>Node.js</w:t>
-            </w:r>
-          </w:p>
-          <w:p>
-            <w:pPr>
-              <w:pStyle w:val="ListParagraph"/>
-              <w:numPr>
-                <w:ilvl w:val="0"/>
-                <w:numId w:val="16"/>
-              </w:numPr>
-              <w:shd w:val="clear" w:color="auto" w:fill="FFFFFF"/>
-              <w:spacing w:before="100" w:beforeAutospacing="1" w:after="100" w:afterAutospacing="1"/>
-            </w:pPr>
-            <w:r>
-              <w:t>Git/Git BASH</w:t>
-            </w:r>
-          </w:p>
-          <w:p>
-            <w:pPr>
-              <w:pStyle w:val="Heading2"/>
-              <w:contextualSpacing w:val="0"/>
-              <w:rPr>
-                <w:b w:val="0"/>
-                <w:smallCaps/>
-                <w:color w:val="595959" w:themeColor="text1" w:themeTint="A6"/>
-              </w:rPr>
-            </w:pPr>
-          </w:p>
-        </w:tc>
-      </w:tr>
-      <w:tr>
-        <w:trPr>
-          <w:trHeight w:val="18"/>
-        </w:trPr>
-        <w:tc>
-          <w:tcPr>
-            <w:tcW w:w="9427" w:type="dxa"/>
-            <w:tcMar>
-              <w:top w:w="216" w:type="dxa"/>
-            </w:tcMar>
-          </w:tcPr>
-          <w:p>
-            <w:pPr>
-              <w:pStyle w:val="Heading3"/>
-              <w:outlineLvl w:val="2"/>
-            </w:pPr>
-          </w:p>
+          <w:p/>
         </w:tc>
       </w:tr>
     </w:tbl>
-    <w:p>
-      <w:pPr>
-        <w:pStyle w:val="Heading1"/>
-      </w:pPr>
-      <w:r>
-        <w:t>SKILLS</w:t>
-      </w:r>
-    </w:p>
+    <w:sdt>
+      <w:sdtPr>
+        <w:alias w:val="Skills:"/>
+        <w:tag w:val="Skills:"/>
+        <w:id w:val="-1392877668"/>
+        <w:placeholder>
+          <w:docPart w:val="8F30DF2FA6164EDE98B6FAEB5717D45A"/>
+        </w:placeholder>
+        <w:temporary/>
+        <w:showingPlcHdr/>
+        <w15:appearance w15:val="hidden"/>
+      </w:sdtPr>
+      <w:sdtEndPr/>
+      <w:sdtContent>
+        <w:p>
+          <w:pPr>
+            <w:pStyle w:val="Heading1"/>
+          </w:pPr>
+          <w:r>
+            <w:t>Skills</w:t>
+          </w:r>
+        </w:p>
+      </w:sdtContent>
+    </w:sdt>
     <w:tbl>
       <w:tblPr>
         <w:tblStyle w:val="TableGrid"/>
@@ -735,9 +400,6 @@
         <w:gridCol w:w="4680"/>
       </w:tblGrid>
       <w:tr>
-        <w:trPr>
-          <w:trHeight w:val="1372"/>
-        </w:trPr>
         <w:tc>
           <w:tcPr>
             <w:tcW w:w="4675" w:type="dxa"/>
@@ -748,7 +410,7 @@
               <w:contextualSpacing w:val="0"/>
             </w:pPr>
             <w:r>
-              <w:t>Analytical</w:t>
+              <w:t>HTML/CSS</w:t>
             </w:r>
           </w:p>
           <w:p>
@@ -757,15 +419,7 @@
               <w:contextualSpacing w:val="0"/>
             </w:pPr>
             <w:r>
-              <w:t>Problem Solving</w:t>
-            </w:r>
-          </w:p>
-          <w:p>
-            <w:pPr>
-              <w:pStyle w:val="ListBullet"/>
-            </w:pPr>
-            <w:r>
-              <w:t>Software Development</w:t>
+              <w:t>JavaScript</w:t>
             </w:r>
           </w:p>
         </w:tc>
@@ -782,22 +436,36 @@
               <w:contextualSpacing w:val="0"/>
             </w:pPr>
             <w:r>
-              <w:t>Strong Learner</w:t>
-            </w:r>
-            <w:r>
-              <w:t xml:space="preserve"> </w:t>
-            </w:r>
-            <w:r>
-              <w:t xml:space="preserve"> </w:t>
+              <w:t>JQuery</w:t>
             </w:r>
           </w:p>
           <w:p>
             <w:pPr>
               <w:pStyle w:val="ListBullet"/>
+              <w:contextualSpacing w:val="0"/>
             </w:pPr>
             <w:r>
-              <w:t>Customer Service</w:t>
+              <w:t>Node.js</w:t>
             </w:r>
+          </w:p>
+          <w:p>
+            <w:pPr>
+              <w:pStyle w:val="ListBullet"/>
+              <w:contextualSpacing w:val="0"/>
+            </w:pPr>
+            <w:r>
+              <w:t>Git/Git BASH</w:t>
+            </w:r>
+          </w:p>
+          <w:p>
+            <w:pPr>
+              <w:pStyle w:val="ListBullet"/>
+              <w:numPr>
+                <w:ilvl w:val="0"/>
+                <w:numId w:val="0"/>
+              </w:numPr>
+              <w:contextualSpacing w:val="0"/>
+            </w:pPr>
           </w:p>
         </w:tc>
       </w:tr>
@@ -807,50 +475,116 @@
         <w:pStyle w:val="Heading1"/>
       </w:pPr>
       <w:r>
-        <w:t>Hobbies</w:t>
+        <w:t>Projects</w:t>
       </w:r>
     </w:p>
     <w:p>
       <w:r>
-        <w:t xml:space="preserve">In addition to mathematics, I love to </w:t>
+        <w:t>My best three projects currently are:</w:t>
       </w:r>
+    </w:p>
+    <w:p>
+      <w:pPr>
+        <w:pStyle w:val="ListParagraph"/>
+        <w:numPr>
+          <w:ilvl w:val="0"/>
+          <w:numId w:val="14"/>
+        </w:numPr>
+      </w:pPr>
       <w:r>
-        <w:t>build</w:t>
+        <w:t xml:space="preserve">Weekday Planner: </w:t>
       </w:r>
+      <w:hyperlink r:id="rId7" w:history="1">
+        <w:r>
+          <w:rPr>
+            <w:color w:val="0000FF"/>
+            <w:u w:val="single"/>
+          </w:rPr>
+          <w:t>Work Day Scheduler (wrp90.github.io)</w:t>
+        </w:r>
+      </w:hyperlink>
+    </w:p>
+    <w:p>
+      <w:pPr>
+        <w:pStyle w:val="ListParagraph"/>
+        <w:numPr>
+          <w:ilvl w:val="1"/>
+          <w:numId w:val="14"/>
+        </w:numPr>
+      </w:pPr>
       <w:r>
-        <w:t xml:space="preserve"> computers</w:t>
+        <w:t xml:space="preserve">This project focused on using Jquery and local storage. </w:t>
       </w:r>
+    </w:p>
+    <w:p>
+      <w:pPr>
+        <w:pStyle w:val="ListParagraph"/>
+        <w:numPr>
+          <w:ilvl w:val="0"/>
+          <w:numId w:val="14"/>
+        </w:numPr>
+      </w:pPr>
       <w:r>
-        <w:t xml:space="preserve">, </w:t>
+        <w:t xml:space="preserve">Password Generator: </w:t>
       </w:r>
+      <w:hyperlink r:id="rId8" w:history="1">
+        <w:r>
+          <w:rPr>
+            <w:color w:val="0000FF"/>
+            <w:u w:val="single"/>
+          </w:rPr>
+          <w:t>Password Generator (wrp90.github.io)</w:t>
+        </w:r>
+      </w:hyperlink>
+    </w:p>
+    <w:p>
+      <w:pPr>
+        <w:pStyle w:val="ListParagraph"/>
+        <w:numPr>
+          <w:ilvl w:val="1"/>
+          <w:numId w:val="14"/>
+        </w:numPr>
+      </w:pPr>
       <w:r>
-        <w:t>play video games</w:t>
+        <w:t>The focus of this project was to gain experience using functions.</w:t>
       </w:r>
+    </w:p>
+    <w:p>
+      <w:pPr>
+        <w:pStyle w:val="ListParagraph"/>
+        <w:numPr>
+          <w:ilvl w:val="0"/>
+          <w:numId w:val="14"/>
+        </w:numPr>
+      </w:pPr>
       <w:r>
-        <w:t xml:space="preserve"> and sometimes play guitar</w:t>
+        <w:t xml:space="preserve">Weather App: </w:t>
       </w:r>
+      <w:hyperlink r:id="rId9" w:history="1">
+        <w:r>
+          <w:rPr>
+            <w:color w:val="0000FF"/>
+            <w:u w:val="single"/>
+          </w:rPr>
+          <w:t>Weather Dashboard (wrp90.github.io)</w:t>
+        </w:r>
+      </w:hyperlink>
+    </w:p>
+    <w:p>
+      <w:pPr>
+        <w:pStyle w:val="ListParagraph"/>
+        <w:numPr>
+          <w:ilvl w:val="1"/>
+          <w:numId w:val="14"/>
+        </w:numPr>
+      </w:pPr>
       <w:r>
-        <w:t>.</w:t>
-      </w:r>
-      <w:r>
-        <w:t xml:space="preserve">  </w:t>
-      </w:r>
-      <w:r>
-        <w:t xml:space="preserve">I also have a passion for sports.  I played football in high school and trained Mixed Martial Arts full time for a few years after graduation.  </w:t>
-      </w:r>
-      <w:r>
-        <w:t xml:space="preserve">During my time as an athlete, I learned </w:t>
-      </w:r>
-      <w:r>
-        <w:t>the art of teamwork, discipline, and responsibility for myself</w:t>
-      </w:r>
-      <w:r>
-        <w:t xml:space="preserve">. </w:t>
+        <w:t>This app was made by retrieving data from a weather API.</w:t>
       </w:r>
     </w:p>
     <w:sectPr>
-      <w:footerReference w:type="default" r:id="rId7"/>
-      <w:headerReference w:type="first" r:id="rId8"/>
+      <w:footerReference w:type="default" r:id="rId10"/>
+      <w:headerReference w:type="first" r:id="rId11"/>
       <w:pgSz w:w="12240" w:h="15840" w:code="1"/>
       <w:pgMar w:top="950" w:right="1440" w:bottom="1080" w:left="1440" w:header="576" w:footer="720" w:gutter="0"/>
       <w:cols w:space="720"/>
@@ -960,6 +694,90 @@
     <w:pPr>
       <w:pStyle w:val="Header"/>
     </w:pPr>
+    <w:r>
+      <w:rPr>
+        <w:noProof/>
+      </w:rPr>
+      <mc:AlternateContent>
+        <mc:Choice Requires="wps">
+          <w:drawing>
+            <wp:anchor distT="0" distB="0" distL="114300" distR="114300" simplePos="0" relativeHeight="251659264" behindDoc="1" locked="0" layoutInCell="1" allowOverlap="1" wp14:anchorId="530502BD" wp14:editId="0246DFAF">
+              <wp:simplePos x="0" y="0"/>
+              <wp:positionH relativeFrom="page">
+                <wp:align>center</wp:align>
+              </wp:positionH>
+              <mc:AlternateContent>
+                <mc:Choice Requires="wp14">
+                  <wp:positionV relativeFrom="page">
+                    <wp14:pctPosVOffset>17300</wp14:pctPosVOffset>
+                  </wp:positionV>
+                </mc:Choice>
+                <mc:Fallback>
+                  <wp:positionV relativeFrom="page">
+                    <wp:posOffset>1739900</wp:posOffset>
+                  </wp:positionV>
+                </mc:Fallback>
+              </mc:AlternateContent>
+              <wp:extent cx="7772400" cy="0"/>
+              <wp:effectExtent l="0" t="0" r="19050" b="19050"/>
+              <wp:wrapNone/>
+              <wp:docPr id="5" name="Straight Connector 5" descr="Header dividing line"/>
+              <wp:cNvGraphicFramePr/>
+              <a:graphic xmlns:a="http://schemas.openxmlformats.org/drawingml/2006/main">
+                <a:graphicData uri="http://schemas.microsoft.com/office/word/2010/wordprocessingShape">
+                  <wps:wsp>
+                    <wps:cNvCnPr/>
+                    <wps:spPr>
+                      <a:xfrm>
+                        <a:off x="0" y="0"/>
+                        <a:ext cx="7772400" cy="0"/>
+                      </a:xfrm>
+                      <a:prstGeom prst="line">
+                        <a:avLst/>
+                      </a:prstGeom>
+                      <a:ln>
+                        <a:solidFill>
+                          <a:schemeClr val="tx1">
+                            <a:lumMod val="65000"/>
+                            <a:lumOff val="35000"/>
+                          </a:schemeClr>
+                        </a:solidFill>
+                      </a:ln>
+                    </wps:spPr>
+                    <wps:style>
+                      <a:lnRef idx="1">
+                        <a:schemeClr val="accent1"/>
+                      </a:lnRef>
+                      <a:fillRef idx="0">
+                        <a:schemeClr val="accent1"/>
+                      </a:fillRef>
+                      <a:effectRef idx="0">
+                        <a:schemeClr val="accent1"/>
+                      </a:effectRef>
+                      <a:fontRef idx="minor">
+                        <a:schemeClr val="tx1"/>
+                      </a:fontRef>
+                    </wps:style>
+                    <wps:bodyPr/>
+                  </wps:wsp>
+                </a:graphicData>
+              </a:graphic>
+              <wp14:sizeRelH relativeFrom="page">
+                <wp14:pctWidth>100000</wp14:pctWidth>
+              </wp14:sizeRelH>
+            </wp:anchor>
+          </w:drawing>
+        </mc:Choice>
+        <mc:Fallback>
+          <w:pict>
+            <v:line w14:anchorId="13B07833" id="Straight Connector 5" o:spid="_x0000_s1026" alt="Header dividing line" style="position:absolute;z-index:-251657216;visibility:visible;mso-wrap-style:square;mso-width-percent:1000;mso-top-percent:173;mso-wrap-distance-left:9pt;mso-wrap-distance-top:0;mso-wrap-distance-right:9pt;mso-wrap-distance-bottom:0;mso-position-horizontal:center;mso-position-horizontal-relative:page;mso-position-vertical-relative:page;mso-width-percent:1000;mso-top-percent:173;mso-width-relative:page" from="0,0" to="612pt,0" o:gfxdata="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" strokecolor="#5a5a5a [2109]" strokeweight=".5pt">
+              <v:stroke joinstyle="miter"/>
+              <w10:wrap anchorx="page" anchory="page"/>
+            </v:line>
+          </w:pict>
+        </mc:Fallback>
+      </mc:AlternateContent>
+    </w:r>
   </w:p>
 </w:hdr>
 </file>
@@ -1142,10 +960,11 @@
   <w:abstractNum w:abstractNumId="9" w15:restartNumberingAfterBreak="0">
     <w:nsid w:val="FFFFFF89"/>
     <w:multiLevelType w:val="singleLevel"/>
-    <w:tmpl w:val="2B385D5C"/>
+    <w:tmpl w:val="4E9AFF5A"/>
     <w:lvl w:ilvl="0">
       <w:start w:val="1"/>
       <w:numFmt w:val="bullet"/>
+      <w:pStyle w:val="ListBullet"/>
       <w:lvlText w:val=""/>
       <w:lvlJc w:val="left"/>
       <w:pPr>
@@ -1158,155 +977,6 @@
     </w:lvl>
   </w:abstractNum>
   <w:abstractNum w:abstractNumId="10" w15:restartNumberingAfterBreak="0">
-    <w:nsid w:val="16CB1803"/>
-    <w:multiLevelType w:val="multilevel"/>
-    <w:tmpl w:val="E4C4BBE0"/>
-    <w:lvl w:ilvl="0">
-      <w:start w:val="1"/>
-      <w:numFmt w:val="bullet"/>
-      <w:lvlText w:val=""/>
-      <w:lvlJc w:val="left"/>
-      <w:pPr>
-        <w:tabs>
-          <w:tab w:val="num" w:pos="720"/>
-        </w:tabs>
-        <w:ind w:left="720" w:hanging="360"/>
-      </w:pPr>
-      <w:rPr>
-        <w:rFonts w:ascii="Symbol" w:hAnsi="Symbol" w:hint="default"/>
-        <w:sz w:val="20"/>
-      </w:rPr>
-    </w:lvl>
-    <w:lvl w:ilvl="1">
-      <w:start w:val="1"/>
-      <w:numFmt w:val="bullet"/>
-      <w:lvlText w:val="o"/>
-      <w:lvlJc w:val="left"/>
-      <w:pPr>
-        <w:tabs>
-          <w:tab w:val="num" w:pos="1440"/>
-        </w:tabs>
-        <w:ind w:left="1440" w:hanging="360"/>
-      </w:pPr>
-      <w:rPr>
-        <w:rFonts w:ascii="Courier New" w:hAnsi="Courier New" w:cs="Times New Roman" w:hint="default"/>
-        <w:sz w:val="20"/>
-      </w:rPr>
-    </w:lvl>
-    <w:lvl w:ilvl="2">
-      <w:start w:val="1"/>
-      <w:numFmt w:val="bullet"/>
-      <w:lvlText w:val=""/>
-      <w:lvlJc w:val="left"/>
-      <w:pPr>
-        <w:tabs>
-          <w:tab w:val="num" w:pos="2160"/>
-        </w:tabs>
-        <w:ind w:left="2160" w:hanging="360"/>
-      </w:pPr>
-      <w:rPr>
-        <w:rFonts w:ascii="Wingdings" w:hAnsi="Wingdings" w:hint="default"/>
-        <w:sz w:val="20"/>
-      </w:rPr>
-    </w:lvl>
-    <w:lvl w:ilvl="3">
-      <w:start w:val="1"/>
-      <w:numFmt w:val="bullet"/>
-      <w:lvlText w:val=""/>
-      <w:lvlJc w:val="left"/>
-      <w:pPr>
-        <w:tabs>
-          <w:tab w:val="num" w:pos="2880"/>
-        </w:tabs>
-        <w:ind w:left="2880" w:hanging="360"/>
-      </w:pPr>
-      <w:rPr>
-        <w:rFonts w:ascii="Wingdings" w:hAnsi="Wingdings" w:hint="default"/>
-        <w:sz w:val="20"/>
-      </w:rPr>
-    </w:lvl>
-    <w:lvl w:ilvl="4">
-      <w:start w:val="1"/>
-      <w:numFmt w:val="bullet"/>
-      <w:lvlText w:val=""/>
-      <w:lvlJc w:val="left"/>
-      <w:pPr>
-        <w:tabs>
-          <w:tab w:val="num" w:pos="3600"/>
-        </w:tabs>
-        <w:ind w:left="3600" w:hanging="360"/>
-      </w:pPr>
-      <w:rPr>
-        <w:rFonts w:ascii="Wingdings" w:hAnsi="Wingdings" w:hint="default"/>
-        <w:sz w:val="20"/>
-      </w:rPr>
-    </w:lvl>
-    <w:lvl w:ilvl="5">
-      <w:start w:val="1"/>
-      <w:numFmt w:val="bullet"/>
-      <w:lvlText w:val=""/>
-      <w:lvlJc w:val="left"/>
-      <w:pPr>
-        <w:tabs>
-          <w:tab w:val="num" w:pos="4320"/>
-        </w:tabs>
-        <w:ind w:left="4320" w:hanging="360"/>
-      </w:pPr>
-      <w:rPr>
-        <w:rFonts w:ascii="Wingdings" w:hAnsi="Wingdings" w:hint="default"/>
-        <w:sz w:val="20"/>
-      </w:rPr>
-    </w:lvl>
-    <w:lvl w:ilvl="6">
-      <w:start w:val="1"/>
-      <w:numFmt w:val="bullet"/>
-      <w:lvlText w:val=""/>
-      <w:lvlJc w:val="left"/>
-      <w:pPr>
-        <w:tabs>
-          <w:tab w:val="num" w:pos="5040"/>
-        </w:tabs>
-        <w:ind w:left="5040" w:hanging="360"/>
-      </w:pPr>
-      <w:rPr>
-        <w:rFonts w:ascii="Wingdings" w:hAnsi="Wingdings" w:hint="default"/>
-        <w:sz w:val="20"/>
-      </w:rPr>
-    </w:lvl>
-    <w:lvl w:ilvl="7">
-      <w:start w:val="1"/>
-      <w:numFmt w:val="bullet"/>
-      <w:lvlText w:val=""/>
-      <w:lvlJc w:val="left"/>
-      <w:pPr>
-        <w:tabs>
-          <w:tab w:val="num" w:pos="5760"/>
-        </w:tabs>
-        <w:ind w:left="5760" w:hanging="360"/>
-      </w:pPr>
-      <w:rPr>
-        <w:rFonts w:ascii="Wingdings" w:hAnsi="Wingdings" w:hint="default"/>
-        <w:sz w:val="20"/>
-      </w:rPr>
-    </w:lvl>
-    <w:lvl w:ilvl="8">
-      <w:start w:val="1"/>
-      <w:numFmt w:val="bullet"/>
-      <w:lvlText w:val=""/>
-      <w:lvlJc w:val="left"/>
-      <w:pPr>
-        <w:tabs>
-          <w:tab w:val="num" w:pos="6480"/>
-        </w:tabs>
-        <w:ind w:left="6480" w:hanging="360"/>
-      </w:pPr>
-      <w:rPr>
-        <w:rFonts w:ascii="Wingdings" w:hAnsi="Wingdings" w:hint="default"/>
-        <w:sz w:val="20"/>
-      </w:rPr>
-    </w:lvl>
-  </w:abstractNum>
-  <w:abstractNum w:abstractNumId="11" w15:restartNumberingAfterBreak="0">
     <w:nsid w:val="19FD4007"/>
     <w:multiLevelType w:val="multilevel"/>
     <w:tmpl w:val="9148F2AC"/>
@@ -1426,7 +1096,7 @@
       </w:rPr>
     </w:lvl>
   </w:abstractNum>
-  <w:abstractNum w:abstractNumId="12" w15:restartNumberingAfterBreak="0">
+  <w:abstractNum w:abstractNumId="11" w15:restartNumberingAfterBreak="0">
     <w:nsid w:val="2F2D1265"/>
     <w:multiLevelType w:val="multilevel"/>
     <w:tmpl w:val="81228616"/>
@@ -1548,10 +1218,10 @@
       </w:rPr>
     </w:lvl>
   </w:abstractNum>
-  <w:abstractNum w:abstractNumId="13" w15:restartNumberingAfterBreak="0">
-    <w:nsid w:val="49F90C03"/>
+  <w:abstractNum w:abstractNumId="12" w15:restartNumberingAfterBreak="0">
+    <w:nsid w:val="42167D88"/>
     <w:multiLevelType w:val="hybridMultilevel"/>
-    <w:tmpl w:val="262CA890"/>
+    <w:tmpl w:val="1CFE8486"/>
     <w:lvl w:ilvl="0" w:tplc="04090001">
       <w:start w:val="1"/>
       <w:numFmt w:val="bullet"/>
@@ -1576,7 +1246,7 @@
         <w:rFonts w:ascii="Courier New" w:hAnsi="Courier New" w:cs="Courier New" w:hint="default"/>
       </w:rPr>
     </w:lvl>
-    <w:lvl w:ilvl="2" w:tplc="04090005">
+    <w:lvl w:ilvl="2" w:tplc="04090005" w:tentative="1">
       <w:start w:val="1"/>
       <w:numFmt w:val="bullet"/>
       <w:lvlText w:val=""/>
@@ -1588,7 +1258,7 @@
         <w:rFonts w:ascii="Wingdings" w:hAnsi="Wingdings" w:hint="default"/>
       </w:rPr>
     </w:lvl>
-    <w:lvl w:ilvl="3" w:tplc="04090001">
+    <w:lvl w:ilvl="3" w:tplc="04090001" w:tentative="1">
       <w:start w:val="1"/>
       <w:numFmt w:val="bullet"/>
       <w:lvlText w:val=""/>
@@ -1600,7 +1270,7 @@
         <w:rFonts w:ascii="Symbol" w:hAnsi="Symbol" w:hint="default"/>
       </w:rPr>
     </w:lvl>
-    <w:lvl w:ilvl="4" w:tplc="04090003">
+    <w:lvl w:ilvl="4" w:tplc="04090003" w:tentative="1">
       <w:start w:val="1"/>
       <w:numFmt w:val="bullet"/>
       <w:lvlText w:val="o"/>
@@ -1612,7 +1282,7 @@
         <w:rFonts w:ascii="Courier New" w:hAnsi="Courier New" w:cs="Courier New" w:hint="default"/>
       </w:rPr>
     </w:lvl>
-    <w:lvl w:ilvl="5" w:tplc="04090005">
+    <w:lvl w:ilvl="5" w:tplc="04090005" w:tentative="1">
       <w:start w:val="1"/>
       <w:numFmt w:val="bullet"/>
       <w:lvlText w:val=""/>
@@ -1624,7 +1294,7 @@
         <w:rFonts w:ascii="Wingdings" w:hAnsi="Wingdings" w:hint="default"/>
       </w:rPr>
     </w:lvl>
-    <w:lvl w:ilvl="6" w:tplc="04090001">
+    <w:lvl w:ilvl="6" w:tplc="04090001" w:tentative="1">
       <w:start w:val="1"/>
       <w:numFmt w:val="bullet"/>
       <w:lvlText w:val=""/>
@@ -1636,7 +1306,7 @@
         <w:rFonts w:ascii="Symbol" w:hAnsi="Symbol" w:hint="default"/>
       </w:rPr>
     </w:lvl>
-    <w:lvl w:ilvl="7" w:tplc="04090003">
+    <w:lvl w:ilvl="7" w:tplc="04090003" w:tentative="1">
       <w:start w:val="1"/>
       <w:numFmt w:val="bullet"/>
       <w:lvlText w:val="o"/>
@@ -1648,7 +1318,7 @@
         <w:rFonts w:ascii="Courier New" w:hAnsi="Courier New" w:cs="Courier New" w:hint="default"/>
       </w:rPr>
     </w:lvl>
-    <w:lvl w:ilvl="8" w:tplc="04090005">
+    <w:lvl w:ilvl="8" w:tplc="04090005" w:tentative="1">
       <w:start w:val="1"/>
       <w:numFmt w:val="bullet"/>
       <w:lvlText w:val=""/>
@@ -1661,7 +1331,7 @@
       </w:rPr>
     </w:lvl>
   </w:abstractNum>
-  <w:abstractNum w:abstractNumId="14" w15:restartNumberingAfterBreak="0">
+  <w:abstractNum w:abstractNumId="13" w15:restartNumberingAfterBreak="0">
     <w:nsid w:val="4D2B202E"/>
     <w:multiLevelType w:val="multilevel"/>
     <w:tmpl w:val="04090023"/>
@@ -1748,232 +1418,6 @@
       </w:pPr>
     </w:lvl>
   </w:abstractNum>
-  <w:abstractNum w:abstractNumId="15" w15:restartNumberingAfterBreak="0">
-    <w:nsid w:val="4F676B78"/>
-    <w:multiLevelType w:val="hybridMultilevel"/>
-    <w:tmpl w:val="5B461100"/>
-    <w:lvl w:ilvl="0" w:tplc="04090001">
-      <w:start w:val="1"/>
-      <w:numFmt w:val="bullet"/>
-      <w:lvlText w:val=""/>
-      <w:lvlJc w:val="left"/>
-      <w:pPr>
-        <w:ind w:left="720" w:hanging="360"/>
-      </w:pPr>
-      <w:rPr>
-        <w:rFonts w:ascii="Symbol" w:hAnsi="Symbol" w:hint="default"/>
-      </w:rPr>
-    </w:lvl>
-    <w:lvl w:ilvl="1" w:tplc="04090003" w:tentative="1">
-      <w:start w:val="1"/>
-      <w:numFmt w:val="bullet"/>
-      <w:lvlText w:val="o"/>
-      <w:lvlJc w:val="left"/>
-      <w:pPr>
-        <w:ind w:left="1440" w:hanging="360"/>
-      </w:pPr>
-      <w:rPr>
-        <w:rFonts w:ascii="Courier New" w:hAnsi="Courier New" w:cs="Courier New" w:hint="default"/>
-      </w:rPr>
-    </w:lvl>
-    <w:lvl w:ilvl="2" w:tplc="04090005" w:tentative="1">
-      <w:start w:val="1"/>
-      <w:numFmt w:val="bullet"/>
-      <w:lvlText w:val=""/>
-      <w:lvlJc w:val="left"/>
-      <w:pPr>
-        <w:ind w:left="2160" w:hanging="360"/>
-      </w:pPr>
-      <w:rPr>
-        <w:rFonts w:ascii="Wingdings" w:hAnsi="Wingdings" w:hint="default"/>
-      </w:rPr>
-    </w:lvl>
-    <w:lvl w:ilvl="3" w:tplc="04090001" w:tentative="1">
-      <w:start w:val="1"/>
-      <w:numFmt w:val="bullet"/>
-      <w:lvlText w:val=""/>
-      <w:lvlJc w:val="left"/>
-      <w:pPr>
-        <w:ind w:left="2880" w:hanging="360"/>
-      </w:pPr>
-      <w:rPr>
-        <w:rFonts w:ascii="Symbol" w:hAnsi="Symbol" w:hint="default"/>
-      </w:rPr>
-    </w:lvl>
-    <w:lvl w:ilvl="4" w:tplc="04090003" w:tentative="1">
-      <w:start w:val="1"/>
-      <w:numFmt w:val="bullet"/>
-      <w:lvlText w:val="o"/>
-      <w:lvlJc w:val="left"/>
-      <w:pPr>
-        <w:ind w:left="3600" w:hanging="360"/>
-      </w:pPr>
-      <w:rPr>
-        <w:rFonts w:ascii="Courier New" w:hAnsi="Courier New" w:cs="Courier New" w:hint="default"/>
-      </w:rPr>
-    </w:lvl>
-    <w:lvl w:ilvl="5" w:tplc="04090005" w:tentative="1">
-      <w:start w:val="1"/>
-      <w:numFmt w:val="bullet"/>
-      <w:lvlText w:val=""/>
-      <w:lvlJc w:val="left"/>
-      <w:pPr>
-        <w:ind w:left="4320" w:hanging="360"/>
-      </w:pPr>
-      <w:rPr>
-        <w:rFonts w:ascii="Wingdings" w:hAnsi="Wingdings" w:hint="default"/>
-      </w:rPr>
-    </w:lvl>
-    <w:lvl w:ilvl="6" w:tplc="04090001" w:tentative="1">
-      <w:start w:val="1"/>
-      <w:numFmt w:val="bullet"/>
-      <w:lvlText w:val=""/>
-      <w:lvlJc w:val="left"/>
-      <w:pPr>
-        <w:ind w:left="5040" w:hanging="360"/>
-      </w:pPr>
-      <w:rPr>
-        <w:rFonts w:ascii="Symbol" w:hAnsi="Symbol" w:hint="default"/>
-      </w:rPr>
-    </w:lvl>
-    <w:lvl w:ilvl="7" w:tplc="04090003" w:tentative="1">
-      <w:start w:val="1"/>
-      <w:numFmt w:val="bullet"/>
-      <w:lvlText w:val="o"/>
-      <w:lvlJc w:val="left"/>
-      <w:pPr>
-        <w:ind w:left="5760" w:hanging="360"/>
-      </w:pPr>
-      <w:rPr>
-        <w:rFonts w:ascii="Courier New" w:hAnsi="Courier New" w:cs="Courier New" w:hint="default"/>
-      </w:rPr>
-    </w:lvl>
-    <w:lvl w:ilvl="8" w:tplc="04090005" w:tentative="1">
-      <w:start w:val="1"/>
-      <w:numFmt w:val="bullet"/>
-      <w:lvlText w:val=""/>
-      <w:lvlJc w:val="left"/>
-      <w:pPr>
-        <w:ind w:left="6480" w:hanging="360"/>
-      </w:pPr>
-      <w:rPr>
-        <w:rFonts w:ascii="Wingdings" w:hAnsi="Wingdings" w:hint="default"/>
-      </w:rPr>
-    </w:lvl>
-  </w:abstractNum>
-  <w:abstractNum w:abstractNumId="16" w15:restartNumberingAfterBreak="0">
-    <w:nsid w:val="799232F6"/>
-    <w:multiLevelType w:val="hybridMultilevel"/>
-    <w:tmpl w:val="78A4872C"/>
-    <w:lvl w:ilvl="0" w:tplc="04090001">
-      <w:start w:val="1"/>
-      <w:numFmt w:val="bullet"/>
-      <w:lvlText w:val=""/>
-      <w:lvlJc w:val="left"/>
-      <w:pPr>
-        <w:ind w:left="360" w:hanging="360"/>
-      </w:pPr>
-      <w:rPr>
-        <w:rFonts w:ascii="Symbol" w:hAnsi="Symbol" w:hint="default"/>
-      </w:rPr>
-    </w:lvl>
-    <w:lvl w:ilvl="1" w:tplc="04090003" w:tentative="1">
-      <w:start w:val="1"/>
-      <w:numFmt w:val="bullet"/>
-      <w:lvlText w:val="o"/>
-      <w:lvlJc w:val="left"/>
-      <w:pPr>
-        <w:ind w:left="1080" w:hanging="360"/>
-      </w:pPr>
-      <w:rPr>
-        <w:rFonts w:ascii="Courier New" w:hAnsi="Courier New" w:cs="Courier New" w:hint="default"/>
-      </w:rPr>
-    </w:lvl>
-    <w:lvl w:ilvl="2" w:tplc="04090005" w:tentative="1">
-      <w:start w:val="1"/>
-      <w:numFmt w:val="bullet"/>
-      <w:lvlText w:val=""/>
-      <w:lvlJc w:val="left"/>
-      <w:pPr>
-        <w:ind w:left="1800" w:hanging="360"/>
-      </w:pPr>
-      <w:rPr>
-        <w:rFonts w:ascii="Wingdings" w:hAnsi="Wingdings" w:hint="default"/>
-      </w:rPr>
-    </w:lvl>
-    <w:lvl w:ilvl="3" w:tplc="04090001" w:tentative="1">
-      <w:start w:val="1"/>
-      <w:numFmt w:val="bullet"/>
-      <w:lvlText w:val=""/>
-      <w:lvlJc w:val="left"/>
-      <w:pPr>
-        <w:ind w:left="2520" w:hanging="360"/>
-      </w:pPr>
-      <w:rPr>
-        <w:rFonts w:ascii="Symbol" w:hAnsi="Symbol" w:hint="default"/>
-      </w:rPr>
-    </w:lvl>
-    <w:lvl w:ilvl="4" w:tplc="04090003" w:tentative="1">
-      <w:start w:val="1"/>
-      <w:numFmt w:val="bullet"/>
-      <w:lvlText w:val="o"/>
-      <w:lvlJc w:val="left"/>
-      <w:pPr>
-        <w:ind w:left="3240" w:hanging="360"/>
-      </w:pPr>
-      <w:rPr>
-        <w:rFonts w:ascii="Courier New" w:hAnsi="Courier New" w:cs="Courier New" w:hint="default"/>
-      </w:rPr>
-    </w:lvl>
-    <w:lvl w:ilvl="5" w:tplc="04090005" w:tentative="1">
-      <w:start w:val="1"/>
-      <w:numFmt w:val="bullet"/>
-      <w:lvlText w:val=""/>
-      <w:lvlJc w:val="left"/>
-      <w:pPr>
-        <w:ind w:left="3960" w:hanging="360"/>
-      </w:pPr>
-      <w:rPr>
-        <w:rFonts w:ascii="Wingdings" w:hAnsi="Wingdings" w:hint="default"/>
-      </w:rPr>
-    </w:lvl>
-    <w:lvl w:ilvl="6" w:tplc="04090001" w:tentative="1">
-      <w:start w:val="1"/>
-      <w:numFmt w:val="bullet"/>
-      <w:lvlText w:val=""/>
-      <w:lvlJc w:val="left"/>
-      <w:pPr>
-        <w:ind w:left="4680" w:hanging="360"/>
-      </w:pPr>
-      <w:rPr>
-        <w:rFonts w:ascii="Symbol" w:hAnsi="Symbol" w:hint="default"/>
-      </w:rPr>
-    </w:lvl>
-    <w:lvl w:ilvl="7" w:tplc="04090003" w:tentative="1">
-      <w:start w:val="1"/>
-      <w:numFmt w:val="bullet"/>
-      <w:lvlText w:val="o"/>
-      <w:lvlJc w:val="left"/>
-      <w:pPr>
-        <w:ind w:left="5400" w:hanging="360"/>
-      </w:pPr>
-      <w:rPr>
-        <w:rFonts w:ascii="Courier New" w:hAnsi="Courier New" w:cs="Courier New" w:hint="default"/>
-      </w:rPr>
-    </w:lvl>
-    <w:lvl w:ilvl="8" w:tplc="04090005" w:tentative="1">
-      <w:start w:val="1"/>
-      <w:numFmt w:val="bullet"/>
-      <w:lvlText w:val=""/>
-      <w:lvlJc w:val="left"/>
-      <w:pPr>
-        <w:ind w:left="6120" w:hanging="360"/>
-      </w:pPr>
-      <w:rPr>
-        <w:rFonts w:ascii="Wingdings" w:hAnsi="Wingdings" w:hint="default"/>
-      </w:rPr>
-    </w:lvl>
-  </w:abstractNum>
   <w:num w:numId="1">
     <w:abstractNumId w:val="9"/>
   </w:num>
@@ -1987,19 +1431,19 @@
     <w:abstractNumId w:val="6"/>
   </w:num>
   <w:num w:numId="5">
-    <w:abstractNumId w:val="11"/>
+    <w:abstractNumId w:val="10"/>
   </w:num>
   <w:num w:numId="6">
     <w:abstractNumId w:val="3"/>
   </w:num>
   <w:num w:numId="7">
-    <w:abstractNumId w:val="12"/>
+    <w:abstractNumId w:val="11"/>
   </w:num>
   <w:num w:numId="8">
     <w:abstractNumId w:val="2"/>
   </w:num>
   <w:num w:numId="9">
-    <w:abstractNumId w:val="14"/>
+    <w:abstractNumId w:val="13"/>
   </w:num>
   <w:num w:numId="10">
     <w:abstractNumId w:val="5"/>
@@ -2014,16 +1458,7 @@
     <w:abstractNumId w:val="0"/>
   </w:num>
   <w:num w:numId="14">
-    <w:abstractNumId w:val="10"/>
-  </w:num>
-  <w:num w:numId="15">
-    <w:abstractNumId w:val="13"/>
-  </w:num>
-  <w:num w:numId="16">
-    <w:abstractNumId w:val="16"/>
-  </w:num>
-  <w:num w:numId="17">
-    <w:abstractNumId w:val="15"/>
+    <w:abstractNumId w:val="12"/>
   </w:num>
 </w:numbering>
 </file>
@@ -2222,7 +1657,7 @@
     <w:lsdException w:name="Medium Shading 2 Accent 1" w:uiPriority="64"/>
     <w:lsdException w:name="Medium List 1 Accent 1" w:uiPriority="65"/>
     <w:lsdException w:name="Revision" w:semiHidden="1"/>
-    <w:lsdException w:name="List Paragraph" w:semiHidden="1" w:uiPriority="34" w:unhideWhenUsed="1" w:qFormat="1"/>
+    <w:lsdException w:name="List Paragraph" w:semiHidden="1" w:uiPriority="34" w:unhideWhenUsed="1"/>
     <w:lsdException w:name="Quote" w:semiHidden="1" w:uiPriority="29" w:unhideWhenUsed="1"/>
     <w:lsdException w:name="Intense Quote" w:semiHidden="1" w:uiPriority="30" w:unhideWhenUsed="1"/>
     <w:lsdException w:name="Medium List 2 Accent 1" w:uiPriority="66"/>
@@ -10817,6 +10252,7 @@
     <w:name w:val="Hyperlink"/>
     <w:basedOn w:val="DefaultParagraphFont"/>
     <w:uiPriority w:val="99"/>
+    <w:semiHidden/>
     <w:unhideWhenUsed/>
     <w:rsid w:val="002647D3"/>
     <w:rPr>
@@ -13309,7 +12745,6 @@
     <w:basedOn w:val="Normal"/>
     <w:uiPriority w:val="34"/>
     <w:unhideWhenUsed/>
-    <w:qFormat/>
     <w:rsid w:val="002647D3"/>
     <w:pPr>
       <w:ind w:left="720"/>
@@ -26677,18 +26112,6 @@
       <w:color w:val="1D824C" w:themeColor="accent1"/>
     </w:rPr>
   </w:style>
-  <w:style w:type="character" w:styleId="UnresolvedMention">
-    <w:name w:val="Unresolved Mention"/>
-    <w:basedOn w:val="DefaultParagraphFont"/>
-    <w:uiPriority w:val="99"/>
-    <w:semiHidden/>
-    <w:unhideWhenUsed/>
-    <w:rsid w:val="00EC28AC"/>
-    <w:rPr>
-      <w:color w:val="605E5C"/>
-      <w:shd w:val="clear" w:color="auto" w:fill="E1DFDD"/>
-    </w:rPr>
-  </w:style>
 </w:styles>
 </file>
 
@@ -26697,7 +26120,7 @@
   <w:docParts>
     <w:docPart>
       <w:docPartPr>
-        <w:name w:val="253A40E2C57141A6A7344113AEE7D645"/>
+        <w:name w:val="73C8DFE1F29140689AAE6DFCDC421645"/>
         <w:category>
           <w:name w:val="General"/>
           <w:gallery w:val="placeholder"/>
@@ -26708,12 +26131,12 @@
         <w:behaviors>
           <w:behavior w:val="content"/>
         </w:behaviors>
-        <w:guid w:val="{23986BDD-49F8-4474-B465-6B3BD3E34F2E}"/>
+        <w:guid w:val="{09329555-7C82-44FA-8495-BA8170016EA4}"/>
       </w:docPartPr>
       <w:docPartBody>
         <w:p>
           <w:pPr>
-            <w:pStyle w:val="253A40E2C57141A6A7344113AEE7D645"/>
+            <w:pStyle w:val="73C8DFE1F29140689AAE6DFCDC421645"/>
           </w:pPr>
           <w:r>
             <w:t>·</w:t>
@@ -26723,7 +26146,7 @@
     </w:docPart>
     <w:docPart>
       <w:docPartPr>
-        <w:name w:val="082468059F9B4062899129CDA6F2D7EA"/>
+        <w:name w:val="113EFC985EC14F72A39B7AB69A20A0A4"/>
         <w:category>
           <w:name w:val="General"/>
           <w:gallery w:val="placeholder"/>
@@ -26734,22 +26157,22 @@
         <w:behaviors>
           <w:behavior w:val="content"/>
         </w:behaviors>
-        <w:guid w:val="{D97FF2B1-4002-4565-B629-A255DA8B85E7}"/>
+        <w:guid w:val="{81648EC1-7120-427A-A87D-1DBA820D16FF}"/>
       </w:docPartPr>
       <w:docPartBody>
         <w:p>
           <w:pPr>
-            <w:pStyle w:val="082468059F9B4062899129CDA6F2D7EA"/>
+            <w:pStyle w:val="113EFC985EC14F72A39B7AB69A20A0A4"/>
           </w:pPr>
           <w:r>
-            <w:t>Education</w:t>
+            <w:t>LinkedIn Profile</w:t>
           </w:r>
         </w:p>
       </w:docPartBody>
     </w:docPart>
     <w:docPart>
       <w:docPartPr>
-        <w:name w:val="C61F21743061449B8AA80AE4C657C326"/>
+        <w:name w:val="119DE6BF13934421965189E32CD5DC6F"/>
         <w:category>
           <w:name w:val="General"/>
           <w:gallery w:val="placeholder"/>
@@ -26760,15 +26183,67 @@
         <w:behaviors>
           <w:behavior w:val="content"/>
         </w:behaviors>
-        <w:guid w:val="{4B147351-B649-422C-B8BE-94EF6799370E}"/>
+        <w:guid w:val="{156F718A-4208-4D1B-A887-D6F0080DC1C7}"/>
       </w:docPartPr>
       <w:docPartBody>
         <w:p>
           <w:pPr>
-            <w:pStyle w:val="C61F21743061449B8AA80AE4C657C326"/>
+            <w:pStyle w:val="119DE6BF13934421965189E32CD5DC6F"/>
           </w:pPr>
           <w:r>
-            <w:t>Experience</w:t>
+            <w:t>·</w:t>
+          </w:r>
+        </w:p>
+      </w:docPartBody>
+    </w:docPart>
+    <w:docPart>
+      <w:docPartPr>
+        <w:name w:val="BDFA90977BC24587ACB079E222C0A617"/>
+        <w:category>
+          <w:name w:val="General"/>
+          <w:gallery w:val="placeholder"/>
+        </w:category>
+        <w:types>
+          <w:type w:val="bbPlcHdr"/>
+        </w:types>
+        <w:behaviors>
+          <w:behavior w:val="content"/>
+        </w:behaviors>
+        <w:guid w:val="{51740072-8001-4E56-ADA0-D14CDBDEA037}"/>
+      </w:docPartPr>
+      <w:docPartBody>
+        <w:p>
+          <w:pPr>
+            <w:pStyle w:val="BDFA90977BC24587ACB079E222C0A617"/>
+          </w:pPr>
+          <w:r>
+            <w:t>Education</w:t>
+          </w:r>
+        </w:p>
+      </w:docPartBody>
+    </w:docPart>
+    <w:docPart>
+      <w:docPartPr>
+        <w:name w:val="8F30DF2FA6164EDE98B6FAEB5717D45A"/>
+        <w:category>
+          <w:name w:val="General"/>
+          <w:gallery w:val="placeholder"/>
+        </w:category>
+        <w:types>
+          <w:type w:val="bbPlcHdr"/>
+        </w:types>
+        <w:behaviors>
+          <w:behavior w:val="content"/>
+        </w:behaviors>
+        <w:guid w:val="{6C055456-2B05-4528-90B6-7FC42A2758FE}"/>
+      </w:docPartPr>
+      <w:docPartBody>
+        <w:p>
+          <w:pPr>
+            <w:pStyle w:val="8F30DF2FA6164EDE98B6FAEB5717D45A"/>
+          </w:pPr>
+          <w:r>
+            <w:t>Skills</w:t>
           </w:r>
         </w:p>
       </w:docPartBody>
@@ -26860,21 +26335,10 @@
     <w:compatSetting w:name="useWord2013TrackBottomHyphenation" w:uri="http://schemas.microsoft.com/office/word" w:val="0"/>
   </w:compat>
   <w:rsids>
-    <w:rsidRoot w:val="005F549E"/>
-    <w:rsid w:val="0012531F"/>
-    <w:rsid w:val="00456D98"/>
-    <w:rsid w:val="004D4A43"/>
-    <w:rsid w:val="00502780"/>
-    <w:rsid w:val="005F549E"/>
-    <w:rsid w:val="00634F6A"/>
-    <w:rsid w:val="00862B07"/>
-    <w:rsid w:val="008642FF"/>
-    <w:rsid w:val="00974967"/>
-    <w:rsid w:val="00B0527F"/>
-    <w:rsid w:val="00B21354"/>
-    <w:rsid w:val="00D55B66"/>
-    <w:rsid w:val="00E07633"/>
-    <w:rsid w:val="00F5334E"/>
+    <w:rsidRoot w:val="00686077"/>
+    <w:rsid w:val="00686077"/>
+    <w:rsid w:val="009D7B3D"/>
+    <w:rsid w:val="00AD53DD"/>
   </w:rsids>
   <m:mathPr>
     <m:mathFont m:val="Cambria Math"/>
@@ -27333,8 +26797,29 @@
       <w:color w:val="262626" w:themeColor="text1" w:themeTint="D9"/>
     </w:rPr>
   </w:style>
-  <w:style w:type="paragraph" w:customStyle="1" w:styleId="253A40E2C57141A6A7344113AEE7D645">
-    <w:name w:val="253A40E2C57141A6A7344113AEE7D645"/>
+  <w:style w:type="paragraph" w:customStyle="1" w:styleId="73C8DFE1F29140689AAE6DFCDC421645">
+    <w:name w:val="73C8DFE1F29140689AAE6DFCDC421645"/>
+  </w:style>
+  <w:style w:type="paragraph" w:customStyle="1" w:styleId="113EFC985EC14F72A39B7AB69A20A0A4">
+    <w:name w:val="113EFC985EC14F72A39B7AB69A20A0A4"/>
+  </w:style>
+  <w:style w:type="paragraph" w:customStyle="1" w:styleId="119DE6BF13934421965189E32CD5DC6F">
+    <w:name w:val="119DE6BF13934421965189E32CD5DC6F"/>
+  </w:style>
+  <w:style w:type="paragraph" w:customStyle="1" w:styleId="194F68B839E04668B4088619766F0960">
+    <w:name w:val="194F68B839E04668B4088619766F0960"/>
+  </w:style>
+  <w:style w:type="paragraph" w:customStyle="1" w:styleId="55DAB11D5DD64EF0BE8F12189FC79B8A">
+    <w:name w:val="55DAB11D5DD64EF0BE8F12189FC79B8A"/>
+  </w:style>
+  <w:style w:type="paragraph" w:customStyle="1" w:styleId="DF8448777C2A4F8C9F0D73AB36DD1801">
+    <w:name w:val="DF8448777C2A4F8C9F0D73AB36DD1801"/>
+  </w:style>
+  <w:style w:type="paragraph" w:customStyle="1" w:styleId="B869BE202F29495D8B0705F93938F5F8">
+    <w:name w:val="B869BE202F29495D8B0705F93938F5F8"/>
+  </w:style>
+  <w:style w:type="paragraph" w:customStyle="1" w:styleId="C6C8209AD2CF4F32A90980C1955087CE">
+    <w:name w:val="C6C8209AD2CF4F32A90980C1955087CE"/>
   </w:style>
   <w:style w:type="character" w:styleId="SubtleReference">
     <w:name w:val="Subtle Reference"/>
@@ -27348,12 +26833,83 @@
       <w:color w:val="595959" w:themeColor="text1" w:themeTint="A6"/>
     </w:rPr>
   </w:style>
-  <w:style w:type="paragraph" w:customStyle="1" w:styleId="082468059F9B4062899129CDA6F2D7EA">
-    <w:name w:val="082468059F9B4062899129CDA6F2D7EA"/>
-  </w:style>
-  <w:style w:type="paragraph" w:customStyle="1" w:styleId="C61F21743061449B8AA80AE4C657C326">
-    <w:name w:val="C61F21743061449B8AA80AE4C657C326"/>
-    <w:rsid w:val="0012531F"/>
+  <w:style w:type="paragraph" w:customStyle="1" w:styleId="370AAD880EE045B6BD3418BF5AE03823">
+    <w:name w:val="370AAD880EE045B6BD3418BF5AE03823"/>
+  </w:style>
+  <w:style w:type="paragraph" w:customStyle="1" w:styleId="5E7D8F57B73F474ABDDC0FB4C8938043">
+    <w:name w:val="5E7D8F57B73F474ABDDC0FB4C8938043"/>
+  </w:style>
+  <w:style w:type="paragraph" w:customStyle="1" w:styleId="3A314A05634747849549D76C4CC6735F">
+    <w:name w:val="3A314A05634747849549D76C4CC6735F"/>
+  </w:style>
+  <w:style w:type="paragraph" w:customStyle="1" w:styleId="6022CEA47D9C4B8AB4EA08AA76D1B6B9">
+    <w:name w:val="6022CEA47D9C4B8AB4EA08AA76D1B6B9"/>
+  </w:style>
+  <w:style w:type="paragraph" w:customStyle="1" w:styleId="3BE0F643D7834B318647B4057AE76437">
+    <w:name w:val="3BE0F643D7834B318647B4057AE76437"/>
+  </w:style>
+  <w:style w:type="paragraph" w:customStyle="1" w:styleId="40E29A373F9D4C82853CBE18CEFB999F">
+    <w:name w:val="40E29A373F9D4C82853CBE18CEFB999F"/>
+  </w:style>
+  <w:style w:type="paragraph" w:customStyle="1" w:styleId="0A59243EE42F4884B48B27538D4CD22A">
+    <w:name w:val="0A59243EE42F4884B48B27538D4CD22A"/>
+  </w:style>
+  <w:style w:type="paragraph" w:customStyle="1" w:styleId="BDFA90977BC24587ACB079E222C0A617">
+    <w:name w:val="BDFA90977BC24587ACB079E222C0A617"/>
+  </w:style>
+  <w:style w:type="paragraph" w:customStyle="1" w:styleId="0EAADAC25A7E40918592A2CC26066276">
+    <w:name w:val="0EAADAC25A7E40918592A2CC26066276"/>
+  </w:style>
+  <w:style w:type="paragraph" w:customStyle="1" w:styleId="9E148BDA851D4DEEBF1223952047BEB3">
+    <w:name w:val="9E148BDA851D4DEEBF1223952047BEB3"/>
+  </w:style>
+  <w:style w:type="paragraph" w:customStyle="1" w:styleId="276D79D15AA2435991C894B672E8ADDF">
+    <w:name w:val="276D79D15AA2435991C894B672E8ADDF"/>
+  </w:style>
+  <w:style w:type="paragraph" w:customStyle="1" w:styleId="C1F3B877FCF9410C82E253D5B35261FD">
+    <w:name w:val="C1F3B877FCF9410C82E253D5B35261FD"/>
+  </w:style>
+  <w:style w:type="paragraph" w:customStyle="1" w:styleId="224895BDA2774902B1E7C2F4DE70A50F">
+    <w:name w:val="224895BDA2774902B1E7C2F4DE70A50F"/>
+  </w:style>
+  <w:style w:type="paragraph" w:customStyle="1" w:styleId="FDB8974BB4774FD19AE740CFB905631B">
+    <w:name w:val="FDB8974BB4774FD19AE740CFB905631B"/>
+  </w:style>
+  <w:style w:type="paragraph" w:customStyle="1" w:styleId="F98C760256D04857B0B6DA468A350599">
+    <w:name w:val="F98C760256D04857B0B6DA468A350599"/>
+  </w:style>
+  <w:style w:type="paragraph" w:customStyle="1" w:styleId="44394E4DB88E4888ACE31ECE6C933B1A">
+    <w:name w:val="44394E4DB88E4888ACE31ECE6C933B1A"/>
+  </w:style>
+  <w:style w:type="paragraph" w:customStyle="1" w:styleId="2D37990B91C74AF0A8760652A0B68503">
+    <w:name w:val="2D37990B91C74AF0A8760652A0B68503"/>
+  </w:style>
+  <w:style w:type="paragraph" w:customStyle="1" w:styleId="90F5ADB0D598406EA420FB9CA43AF83E">
+    <w:name w:val="90F5ADB0D598406EA420FB9CA43AF83E"/>
+  </w:style>
+  <w:style w:type="paragraph" w:customStyle="1" w:styleId="8F30DF2FA6164EDE98B6FAEB5717D45A">
+    <w:name w:val="8F30DF2FA6164EDE98B6FAEB5717D45A"/>
+  </w:style>
+  <w:style w:type="paragraph" w:customStyle="1" w:styleId="CFDD40483A18486F86E8246321EB271E">
+    <w:name w:val="CFDD40483A18486F86E8246321EB271E"/>
+  </w:style>
+  <w:style w:type="paragraph" w:customStyle="1" w:styleId="1BB2AB0B2D2749E1AC9C054A27076FC5">
+    <w:name w:val="1BB2AB0B2D2749E1AC9C054A27076FC5"/>
+  </w:style>
+  <w:style w:type="paragraph" w:customStyle="1" w:styleId="96436C13D4DE4C0395C65DF639B4886C">
+    <w:name w:val="96436C13D4DE4C0395C65DF639B4886C"/>
+  </w:style>
+  <w:style w:type="paragraph" w:customStyle="1" w:styleId="10185725EA754234A07B2EEF04CC014E">
+    <w:name w:val="10185725EA754234A07B2EEF04CC014E"/>
+  </w:style>
+  <w:style w:type="paragraph" w:customStyle="1" w:styleId="D8879141FB7A4FB88FE5B3C72D76878C">
+    <w:name w:val="D8879141FB7A4FB88FE5B3C72D76878C"/>
+  </w:style>
+  <w:style w:type="paragraph" w:customStyle="1" w:styleId="9D3CAE59D0EB476D871F32D45A61AF9F">
+    <w:name w:val="9D3CAE59D0EB476D871F32D45A61AF9F"/>
+  </w:style>
+  <w:style w:type="paragraph" w:customStyle="1" w:styleId="ADBF4B445CD44EACA20C7999C7F0F3D8">
+    <w:name w:val="ADBF4B445CD44EACA20C7999C7F0F3D8"/>
   </w:style>
 </w:styles>
 </file>

</xml_diff>

<commit_message>
added photos and final touches
</commit_message>
<xml_diff>
--- a/assets/resume/WilliamPappResumeUPDATED.docx
+++ b/assets/resume/WilliamPappResumeUPDATED.docx
@@ -135,6 +135,12 @@
             <w:r>
               <w:t>https://github.com/wrp90</w:t>
             </w:r>
+            <w:r>
+              <w:t xml:space="preserve"> </w:t>
+            </w:r>
+            <w:r>
+              <w:t>https://wrp90.github.io/MyPortfolio/</w:t>
+            </w:r>
           </w:p>
         </w:tc>
       </w:tr>
@@ -225,7 +231,13 @@
               <w:contextualSpacing w:val="0"/>
             </w:pPr>
             <w:r>
-              <w:t xml:space="preserve">I am currently a wok cook and Pei Wei in Kingwood.  I mostly cook and do prep now, but over the years I have learned many positions from busser, to key employee (assistant manager).  </w:t>
+              <w:t>I am currently a wok cook and Pei Wei in Kingwood.  I mostly cook and do prep now, but over the years I have learned many positions from busser</w:t>
+            </w:r>
+            <w:r>
+              <w:t xml:space="preserve"> </w:t>
+            </w:r>
+            <w:r>
+              <w:t xml:space="preserve">to key employee (assistant manager).  </w:t>
             </w:r>
           </w:p>
         </w:tc>
@@ -303,6 +315,7 @@
             <w:pPr>
               <w:pStyle w:val="Heading2"/>
               <w:contextualSpacing w:val="0"/>
+              <w:outlineLvl w:val="1"/>
             </w:pPr>
             <w:r>
               <w:t>BS mathematics</w:t>
@@ -422,6 +435,15 @@
               <w:t>JavaScript</w:t>
             </w:r>
           </w:p>
+          <w:p>
+            <w:pPr>
+              <w:pStyle w:val="ListBullet"/>
+              <w:contextualSpacing w:val="0"/>
+            </w:pPr>
+            <w:r>
+              <w:t>Git/Git BASH</w:t>
+            </w:r>
+          </w:p>
         </w:tc>
         <w:tc>
           <w:tcPr>
@@ -454,9 +476,25 @@
               <w:contextualSpacing w:val="0"/>
             </w:pPr>
             <w:r>
-              <w:t>Git/Git BASH</w:t>
+              <w:t>React.js</w:t>
             </w:r>
           </w:p>
+          <w:p>
+            <w:pPr>
+              <w:pStyle w:val="ListBullet"/>
+              <w:contextualSpacing w:val="0"/>
+            </w:pPr>
+            <w:r>
+              <w:t>Express.js</w:t>
+            </w:r>
+          </w:p>
+        </w:tc>
+      </w:tr>
+      <w:tr>
+        <w:tc>
+          <w:tcPr>
+            <w:tcW w:w="4675" w:type="dxa"/>
+          </w:tcPr>
           <w:p>
             <w:pPr>
               <w:pStyle w:val="ListBullet"/>
@@ -464,7 +502,23 @@
                 <w:ilvl w:val="0"/>
                 <w:numId w:val="0"/>
               </w:numPr>
-              <w:contextualSpacing w:val="0"/>
+            </w:pPr>
+          </w:p>
+        </w:tc>
+        <w:tc>
+          <w:tcPr>
+            <w:tcW w:w="4675" w:type="dxa"/>
+            <w:tcMar>
+              <w:left w:w="360" w:type="dxa"/>
+            </w:tcMar>
+          </w:tcPr>
+          <w:p>
+            <w:pPr>
+              <w:pStyle w:val="ListBullet"/>
+              <w:numPr>
+                <w:ilvl w:val="0"/>
+                <w:numId w:val="0"/>
+              </w:numPr>
             </w:pPr>
           </w:p>
         </w:tc>
@@ -579,7 +633,13 @@
         </w:numPr>
       </w:pPr>
       <w:r>
-        <w:t>This app was made by retrieving data from a weather API.</w:t>
+        <w:t>This app was made by retrieving</w:t>
+      </w:r>
+      <w:r>
+        <w:t xml:space="preserve"> and manipulating</w:t>
+      </w:r>
+      <w:r>
+        <w:t xml:space="preserve"> data from a weather API.</w:t>
       </w:r>
     </w:p>
     <w:sectPr>
@@ -964,7 +1024,6 @@
     <w:lvl w:ilvl="0">
       <w:start w:val="1"/>
       <w:numFmt w:val="bullet"/>
-      <w:pStyle w:val="ListBullet"/>
       <w:lvlText w:val=""/>
       <w:lvlJc w:val="left"/>
       <w:pPr>
@@ -26339,6 +26398,7 @@
     <w:rsid w:val="00686077"/>
     <w:rsid w:val="009D7B3D"/>
     <w:rsid w:val="00AD53DD"/>
+    <w:rsid w:val="00BF60B9"/>
   </w:rsids>
   <m:mathPr>
     <m:mathFont m:val="Cambria Math"/>
@@ -26806,21 +26866,6 @@
   <w:style w:type="paragraph" w:customStyle="1" w:styleId="119DE6BF13934421965189E32CD5DC6F">
     <w:name w:val="119DE6BF13934421965189E32CD5DC6F"/>
   </w:style>
-  <w:style w:type="paragraph" w:customStyle="1" w:styleId="194F68B839E04668B4088619766F0960">
-    <w:name w:val="194F68B839E04668B4088619766F0960"/>
-  </w:style>
-  <w:style w:type="paragraph" w:customStyle="1" w:styleId="55DAB11D5DD64EF0BE8F12189FC79B8A">
-    <w:name w:val="55DAB11D5DD64EF0BE8F12189FC79B8A"/>
-  </w:style>
-  <w:style w:type="paragraph" w:customStyle="1" w:styleId="DF8448777C2A4F8C9F0D73AB36DD1801">
-    <w:name w:val="DF8448777C2A4F8C9F0D73AB36DD1801"/>
-  </w:style>
-  <w:style w:type="paragraph" w:customStyle="1" w:styleId="B869BE202F29495D8B0705F93938F5F8">
-    <w:name w:val="B869BE202F29495D8B0705F93938F5F8"/>
-  </w:style>
-  <w:style w:type="paragraph" w:customStyle="1" w:styleId="C6C8209AD2CF4F32A90980C1955087CE">
-    <w:name w:val="C6C8209AD2CF4F32A90980C1955087CE"/>
-  </w:style>
   <w:style w:type="character" w:styleId="SubtleReference">
     <w:name w:val="Subtle Reference"/>
     <w:basedOn w:val="DefaultParagraphFont"/>
@@ -26833,83 +26878,11 @@
       <w:color w:val="595959" w:themeColor="text1" w:themeTint="A6"/>
     </w:rPr>
   </w:style>
-  <w:style w:type="paragraph" w:customStyle="1" w:styleId="370AAD880EE045B6BD3418BF5AE03823">
-    <w:name w:val="370AAD880EE045B6BD3418BF5AE03823"/>
-  </w:style>
-  <w:style w:type="paragraph" w:customStyle="1" w:styleId="5E7D8F57B73F474ABDDC0FB4C8938043">
-    <w:name w:val="5E7D8F57B73F474ABDDC0FB4C8938043"/>
-  </w:style>
-  <w:style w:type="paragraph" w:customStyle="1" w:styleId="3A314A05634747849549D76C4CC6735F">
-    <w:name w:val="3A314A05634747849549D76C4CC6735F"/>
-  </w:style>
-  <w:style w:type="paragraph" w:customStyle="1" w:styleId="6022CEA47D9C4B8AB4EA08AA76D1B6B9">
-    <w:name w:val="6022CEA47D9C4B8AB4EA08AA76D1B6B9"/>
-  </w:style>
-  <w:style w:type="paragraph" w:customStyle="1" w:styleId="3BE0F643D7834B318647B4057AE76437">
-    <w:name w:val="3BE0F643D7834B318647B4057AE76437"/>
-  </w:style>
-  <w:style w:type="paragraph" w:customStyle="1" w:styleId="40E29A373F9D4C82853CBE18CEFB999F">
-    <w:name w:val="40E29A373F9D4C82853CBE18CEFB999F"/>
-  </w:style>
-  <w:style w:type="paragraph" w:customStyle="1" w:styleId="0A59243EE42F4884B48B27538D4CD22A">
-    <w:name w:val="0A59243EE42F4884B48B27538D4CD22A"/>
-  </w:style>
   <w:style w:type="paragraph" w:customStyle="1" w:styleId="BDFA90977BC24587ACB079E222C0A617">
     <w:name w:val="BDFA90977BC24587ACB079E222C0A617"/>
   </w:style>
-  <w:style w:type="paragraph" w:customStyle="1" w:styleId="0EAADAC25A7E40918592A2CC26066276">
-    <w:name w:val="0EAADAC25A7E40918592A2CC26066276"/>
-  </w:style>
-  <w:style w:type="paragraph" w:customStyle="1" w:styleId="9E148BDA851D4DEEBF1223952047BEB3">
-    <w:name w:val="9E148BDA851D4DEEBF1223952047BEB3"/>
-  </w:style>
-  <w:style w:type="paragraph" w:customStyle="1" w:styleId="276D79D15AA2435991C894B672E8ADDF">
-    <w:name w:val="276D79D15AA2435991C894B672E8ADDF"/>
-  </w:style>
-  <w:style w:type="paragraph" w:customStyle="1" w:styleId="C1F3B877FCF9410C82E253D5B35261FD">
-    <w:name w:val="C1F3B877FCF9410C82E253D5B35261FD"/>
-  </w:style>
-  <w:style w:type="paragraph" w:customStyle="1" w:styleId="224895BDA2774902B1E7C2F4DE70A50F">
-    <w:name w:val="224895BDA2774902B1E7C2F4DE70A50F"/>
-  </w:style>
-  <w:style w:type="paragraph" w:customStyle="1" w:styleId="FDB8974BB4774FD19AE740CFB905631B">
-    <w:name w:val="FDB8974BB4774FD19AE740CFB905631B"/>
-  </w:style>
-  <w:style w:type="paragraph" w:customStyle="1" w:styleId="F98C760256D04857B0B6DA468A350599">
-    <w:name w:val="F98C760256D04857B0B6DA468A350599"/>
-  </w:style>
-  <w:style w:type="paragraph" w:customStyle="1" w:styleId="44394E4DB88E4888ACE31ECE6C933B1A">
-    <w:name w:val="44394E4DB88E4888ACE31ECE6C933B1A"/>
-  </w:style>
-  <w:style w:type="paragraph" w:customStyle="1" w:styleId="2D37990B91C74AF0A8760652A0B68503">
-    <w:name w:val="2D37990B91C74AF0A8760652A0B68503"/>
-  </w:style>
-  <w:style w:type="paragraph" w:customStyle="1" w:styleId="90F5ADB0D598406EA420FB9CA43AF83E">
-    <w:name w:val="90F5ADB0D598406EA420FB9CA43AF83E"/>
-  </w:style>
   <w:style w:type="paragraph" w:customStyle="1" w:styleId="8F30DF2FA6164EDE98B6FAEB5717D45A">
     <w:name w:val="8F30DF2FA6164EDE98B6FAEB5717D45A"/>
-  </w:style>
-  <w:style w:type="paragraph" w:customStyle="1" w:styleId="CFDD40483A18486F86E8246321EB271E">
-    <w:name w:val="CFDD40483A18486F86E8246321EB271E"/>
-  </w:style>
-  <w:style w:type="paragraph" w:customStyle="1" w:styleId="1BB2AB0B2D2749E1AC9C054A27076FC5">
-    <w:name w:val="1BB2AB0B2D2749E1AC9C054A27076FC5"/>
-  </w:style>
-  <w:style w:type="paragraph" w:customStyle="1" w:styleId="96436C13D4DE4C0395C65DF639B4886C">
-    <w:name w:val="96436C13D4DE4C0395C65DF639B4886C"/>
-  </w:style>
-  <w:style w:type="paragraph" w:customStyle="1" w:styleId="10185725EA754234A07B2EEF04CC014E">
-    <w:name w:val="10185725EA754234A07B2EEF04CC014E"/>
-  </w:style>
-  <w:style w:type="paragraph" w:customStyle="1" w:styleId="D8879141FB7A4FB88FE5B3C72D76878C">
-    <w:name w:val="D8879141FB7A4FB88FE5B3C72D76878C"/>
-  </w:style>
-  <w:style w:type="paragraph" w:customStyle="1" w:styleId="9D3CAE59D0EB476D871F32D45A61AF9F">
-    <w:name w:val="9D3CAE59D0EB476D871F32D45A61AF9F"/>
-  </w:style>
-  <w:style w:type="paragraph" w:customStyle="1" w:styleId="ADBF4B445CD44EACA20C7999C7F0F3D8">
-    <w:name w:val="ADBF4B445CD44EACA20C7999C7F0F3D8"/>
   </w:style>
 </w:styles>
 </file>

</xml_diff>